<commit_message>
Diseño de pruebas de integracion y punto D
</commit_message>
<xml_diff>
--- a/Taller 1/Diseño de pruebas.docx
+++ b/Taller 1/Diseño de pruebas.docx
@@ -688,13 +688,7 @@
           </w:tcPr>
           <w:p>
             <w:r>
-              <w:t>createGameTest</w:t>
-            </w:r>
-            <w:r>
-              <w:t>No</w:t>
-            </w:r>
-            <w:r>
-              <w:t>ThrowsException</w:t>
+              <w:t>createGameTestNoThrowsException</w:t>
             </w:r>
           </w:p>
         </w:tc>
@@ -756,6 +750,358 @@
           </w:tcPr>
           <w:p>
             <w:r>
+              <w:t>createGame2Test ()</w:t>
+            </w:r>
+          </w:p>
+        </w:tc>
+        <w:tc>
+          <w:tcPr>
+            <w:tcW w:w="1244" w:type="dxa"/>
+          </w:tcPr>
+          <w:p>
+            <w:r>
+              <w:t>Inicializar TsscGame, los Mocks y TsscTopic</w:t>
+            </w:r>
+          </w:p>
+        </w:tc>
+        <w:tc>
+          <w:tcPr>
+            <w:tcW w:w="1904" w:type="dxa"/>
+          </w:tcPr>
+          <w:p>
+            <w:pPr>
+              <w:rPr>
+                <w:lang w:val="en-US"/>
+              </w:rPr>
+            </w:pPr>
+            <w:r>
+              <w:rPr>
+                <w:lang w:val="en-US"/>
+              </w:rPr>
+              <w:t>Del topic y</w:t>
+            </w:r>
+            <w:r>
+              <w:rPr>
+                <w:lang w:val="en-US"/>
+              </w:rPr>
+              <w:t xml:space="preserve"> game</w:t>
+            </w:r>
+          </w:p>
+          <w:p>
+            <w:pPr>
+              <w:rPr>
+                <w:lang w:val="en-US"/>
+              </w:rPr>
+            </w:pPr>
+            <w:r>
+              <w:rPr>
+                <w:lang w:val="en-US"/>
+              </w:rPr>
+              <w:t>Sprints=10</w:t>
+            </w:r>
+          </w:p>
+          <w:p>
+            <w:pPr>
+              <w:rPr>
+                <w:lang w:val="en-US"/>
+              </w:rPr>
+            </w:pPr>
+            <w:r>
+              <w:rPr>
+                <w:lang w:val="en-US"/>
+              </w:rPr>
+              <w:t>Groups=15</w:t>
+            </w:r>
+          </w:p>
+          <w:p>
+            <w:pPr>
+              <w:rPr>
+                <w:lang w:val="en-US"/>
+              </w:rPr>
+            </w:pPr>
+          </w:p>
+        </w:tc>
+        <w:tc>
+          <w:tcPr>
+            <w:tcW w:w="2367" w:type="dxa"/>
+          </w:tcPr>
+          <w:p>
+            <w:r>
+              <w:t>El juego se creó c</w:t>
+            </w:r>
+            <w:r>
+              <w:t>orrectamente.</w:t>
+            </w:r>
+          </w:p>
+        </w:tc>
+      </w:tr>
+      <w:tr>
+        <w:tc>
+          <w:tcPr>
+            <w:tcW w:w="1495" w:type="dxa"/>
+          </w:tcPr>
+          <w:p>
+            <w:r>
+              <w:t>TsscGameTest</w:t>
+            </w:r>
+          </w:p>
+        </w:tc>
+        <w:tc>
+          <w:tcPr>
+            <w:tcW w:w="4189" w:type="dxa"/>
+          </w:tcPr>
+          <w:p>
+            <w:r>
+              <w:t>createGame2TestThrowsException()</w:t>
+            </w:r>
+          </w:p>
+        </w:tc>
+        <w:tc>
+          <w:tcPr>
+            <w:tcW w:w="1244" w:type="dxa"/>
+          </w:tcPr>
+          <w:p>
+            <w:r>
+              <w:t>Inicializar TsscGame, los Mocks y TsscTopic</w:t>
+            </w:r>
+          </w:p>
+        </w:tc>
+        <w:tc>
+          <w:tcPr>
+            <w:tcW w:w="1904" w:type="dxa"/>
+          </w:tcPr>
+          <w:p>
+            <w:pPr>
+              <w:rPr>
+                <w:lang w:val="en-US"/>
+              </w:rPr>
+            </w:pPr>
+            <w:r>
+              <w:rPr>
+                <w:lang w:val="en-US"/>
+              </w:rPr>
+              <w:t>De topic</w:t>
+            </w:r>
+          </w:p>
+          <w:p>
+            <w:pPr>
+              <w:rPr>
+                <w:lang w:val="en-US"/>
+              </w:rPr>
+            </w:pPr>
+            <w:r>
+              <w:rPr>
+                <w:lang w:val="en-US"/>
+              </w:rPr>
+              <w:t>Sprints=</w:t>
+            </w:r>
+            <w:r>
+              <w:rPr>
+                <w:lang w:val="en-US"/>
+              </w:rPr>
+              <w:t>-99</w:t>
+            </w:r>
+          </w:p>
+          <w:p>
+            <w:pPr>
+              <w:rPr>
+                <w:lang w:val="en-US"/>
+              </w:rPr>
+            </w:pPr>
+            <w:r>
+              <w:rPr>
+                <w:lang w:val="en-US"/>
+              </w:rPr>
+              <w:t>Groups=1</w:t>
+            </w:r>
+            <w:r>
+              <w:rPr>
+                <w:lang w:val="en-US"/>
+              </w:rPr>
+              <w:t>0</w:t>
+            </w:r>
+          </w:p>
+          <w:p/>
+        </w:tc>
+        <w:tc>
+          <w:tcPr>
+            <w:tcW w:w="2367" w:type="dxa"/>
+          </w:tcPr>
+          <w:p>
+            <w:r>
+              <w:t>El juego no se agregó y la excepción GameSaveException fue lanzada</w:t>
+            </w:r>
+          </w:p>
+        </w:tc>
+      </w:tr>
+      <w:tr>
+        <w:tc>
+          <w:tcPr>
+            <w:tcW w:w="1495" w:type="dxa"/>
+          </w:tcPr>
+          <w:p>
+            <w:r>
+              <w:t>TsscGameTest</w:t>
+            </w:r>
+          </w:p>
+        </w:tc>
+        <w:tc>
+          <w:tcPr>
+            <w:tcW w:w="4189" w:type="dxa"/>
+          </w:tcPr>
+          <w:p>
+            <w:r>
+              <w:t>createGame2TestThrowsException2()</w:t>
+            </w:r>
+          </w:p>
+        </w:tc>
+        <w:tc>
+          <w:tcPr>
+            <w:tcW w:w="1244" w:type="dxa"/>
+          </w:tcPr>
+          <w:p>
+            <w:r>
+              <w:t>Inicializar TsscGame, los Mocks y TsscTopic</w:t>
+            </w:r>
+          </w:p>
+        </w:tc>
+        <w:tc>
+          <w:tcPr>
+            <w:tcW w:w="1904" w:type="dxa"/>
+          </w:tcPr>
+          <w:p>
+            <w:pPr>
+              <w:rPr>
+                <w:lang w:val="en-US"/>
+              </w:rPr>
+            </w:pPr>
+            <w:r>
+              <w:rPr>
+                <w:lang w:val="en-US"/>
+              </w:rPr>
+              <w:t>De topic</w:t>
+            </w:r>
+          </w:p>
+          <w:p>
+            <w:pPr>
+              <w:rPr>
+                <w:lang w:val="en-US"/>
+              </w:rPr>
+            </w:pPr>
+            <w:r>
+              <w:rPr>
+                <w:lang w:val="en-US"/>
+              </w:rPr>
+              <w:t>Sprints=</w:t>
+            </w:r>
+            <w:r>
+              <w:rPr>
+                <w:lang w:val="en-US"/>
+              </w:rPr>
+              <w:t>-10</w:t>
+            </w:r>
+          </w:p>
+          <w:p>
+            <w:pPr>
+              <w:rPr>
+                <w:lang w:val="en-US"/>
+              </w:rPr>
+            </w:pPr>
+            <w:r>
+              <w:rPr>
+                <w:lang w:val="en-US"/>
+              </w:rPr>
+              <w:t>Groups=</w:t>
+            </w:r>
+            <w:r>
+              <w:rPr>
+                <w:lang w:val="en-US"/>
+              </w:rPr>
+              <w:t>0</w:t>
+            </w:r>
+          </w:p>
+          <w:p/>
+        </w:tc>
+        <w:tc>
+          <w:tcPr>
+            <w:tcW w:w="2367" w:type="dxa"/>
+          </w:tcPr>
+          <w:p>
+            <w:r>
+              <w:t>El juego no se agregó y la excepción GameSaveException fue lanzada</w:t>
+            </w:r>
+          </w:p>
+        </w:tc>
+      </w:tr>
+      <w:tr>
+        <w:tc>
+          <w:tcPr>
+            <w:tcW w:w="1495" w:type="dxa"/>
+          </w:tcPr>
+          <w:p>
+            <w:r>
+              <w:t>TsscGameTest</w:t>
+            </w:r>
+          </w:p>
+        </w:tc>
+        <w:tc>
+          <w:tcPr>
+            <w:tcW w:w="4189" w:type="dxa"/>
+          </w:tcPr>
+          <w:p>
+            <w:r>
+              <w:t>createGame2NullTestThrowsException()</w:t>
+            </w:r>
+          </w:p>
+        </w:tc>
+        <w:tc>
+          <w:tcPr>
+            <w:tcW w:w="1244" w:type="dxa"/>
+          </w:tcPr>
+          <w:p>
+            <w:r>
+              <w:t xml:space="preserve">Inicializar TsscGame, los Mocks </w:t>
+            </w:r>
+          </w:p>
+        </w:tc>
+        <w:tc>
+          <w:tcPr>
+            <w:tcW w:w="1904" w:type="dxa"/>
+          </w:tcPr>
+          <w:p>
+            <w:r>
+              <w:t>El topic a copiar es nulo</w:t>
+            </w:r>
+          </w:p>
+        </w:tc>
+        <w:tc>
+          <w:tcPr>
+            <w:tcW w:w="2367" w:type="dxa"/>
+          </w:tcPr>
+          <w:p>
+            <w:r>
+              <w:t>El juego no se agregó y la excepción TopicNoExistsException fue lanzada</w:t>
+            </w:r>
+          </w:p>
+        </w:tc>
+      </w:tr>
+      <w:tr>
+        <w:tc>
+          <w:tcPr>
+            <w:tcW w:w="1495" w:type="dxa"/>
+          </w:tcPr>
+          <w:p>
+            <w:r>
+              <w:t>TsscGameTest</w:t>
+            </w:r>
+          </w:p>
+        </w:tc>
+        <w:tc>
+          <w:tcPr>
+            <w:tcW w:w="4189" w:type="dxa"/>
+          </w:tcPr>
+          <w:p>
+            <w:r>
               <w:t>createGameNull()</w:t>
             </w:r>
           </w:p>
@@ -786,10 +1132,7 @@
           </w:tcPr>
           <w:p>
             <w:r>
-              <w:t xml:space="preserve">El juego no se agregó y la excepción </w:t>
-            </w:r>
-            <w:r>
-              <w:t>GameSaveException fue lanzada.</w:t>
+              <w:t>El juego no se agregó y la excepción GameSaveException fue lanzada.</w:t>
             </w:r>
           </w:p>
         </w:tc>
@@ -811,16 +1154,7 @@
           </w:tcPr>
           <w:p>
             <w:r>
-              <w:t>createGame</w:t>
-            </w:r>
-            <w:r>
-              <w:t>Topic</w:t>
-            </w:r>
-            <w:r>
-              <w:t>Null</w:t>
-            </w:r>
-            <w:r>
-              <w:t>()</w:t>
+              <w:t>createGameTopicNull()</w:t>
             </w:r>
           </w:p>
         </w:tc>
@@ -860,13 +1194,7 @@
           </w:tcPr>
           <w:p>
             <w:r>
-              <w:t xml:space="preserve">El juego no se agregó y la excepción </w:t>
-            </w:r>
-            <w:r>
-              <w:t>TopicNoExist</w:t>
-            </w:r>
-            <w:r>
-              <w:t>Exception fue lanzada.</w:t>
+              <w:t>El juego no se agregó y la excepción TopicNoExistException fue lanzada.</w:t>
             </w:r>
           </w:p>
         </w:tc>
@@ -888,10 +1216,7 @@
           </w:tcPr>
           <w:p>
             <w:r>
-              <w:t>createGameTopicNull</w:t>
-            </w:r>
-            <w:r>
-              <w:t>2()</w:t>
+              <w:t>createGameTopicNull2()</w:t>
             </w:r>
           </w:p>
         </w:tc>
@@ -911,18 +1236,12 @@
           </w:tcPr>
           <w:p>
             <w:r>
-              <w:t>Sprins=</w:t>
-            </w:r>
-            <w:r>
-              <w:t>0</w:t>
-            </w:r>
-          </w:p>
-          <w:p>
-            <w:r>
-              <w:t>Groups=</w:t>
-            </w:r>
-            <w:r>
-              <w:t>0</w:t>
+              <w:t>Sprins=0</w:t>
+            </w:r>
+          </w:p>
+          <w:p>
+            <w:r>
+              <w:t>Groups=0</w:t>
             </w:r>
           </w:p>
           <w:p>
@@ -937,13 +1256,7 @@
           </w:tcPr>
           <w:p>
             <w:r>
-              <w:t xml:space="preserve">El juego no se agregó y la excepción </w:t>
-            </w:r>
-            <w:r>
-              <w:t>GameSave</w:t>
-            </w:r>
-            <w:r>
-              <w:t>Exception fue lanzada.</w:t>
+              <w:t>El juego no se agregó y la excepción GameSaveException fue lanzada.</w:t>
             </w:r>
           </w:p>
         </w:tc>
@@ -1027,253 +1340,7 @@
           </w:tcPr>
           <w:p>
             <w:r>
-              <w:t>updateGameThrowException</w:t>
-            </w:r>
-            <w:r>
-              <w:t>()</w:t>
-            </w:r>
-          </w:p>
-        </w:tc>
-        <w:tc>
-          <w:tcPr>
-            <w:tcW w:w="1244" w:type="dxa"/>
-          </w:tcPr>
-          <w:p>
-            <w:r>
-              <w:t>Inicializar TsscGame y los Mocks</w:t>
-            </w:r>
-          </w:p>
-        </w:tc>
-        <w:tc>
-          <w:tcPr>
-            <w:tcW w:w="1904" w:type="dxa"/>
-          </w:tcPr>
-          <w:p>
-            <w:r>
-              <w:t>Sprints=</w:t>
-            </w:r>
-            <w:r>
-              <w:t>0</w:t>
-            </w:r>
-          </w:p>
-          <w:p>
-            <w:r>
-              <w:t>Groups=</w:t>
-            </w:r>
-            <w:r>
-              <w:t>0</w:t>
-            </w:r>
-          </w:p>
-          <w:p>
-            <w:r>
-              <w:t xml:space="preserve">El game a actualizar </w:t>
-            </w:r>
-            <w:r>
-              <w:t xml:space="preserve">no </w:t>
-            </w:r>
-            <w:r>
-              <w:t>existe</w:t>
-            </w:r>
-            <w:r>
-              <w:t xml:space="preserve"> en</w:t>
-            </w:r>
-            <w:r>
-              <w:t xml:space="preserve"> el database</w:t>
-            </w:r>
-          </w:p>
-        </w:tc>
-        <w:tc>
-          <w:tcPr>
-            <w:tcW w:w="2367" w:type="dxa"/>
-          </w:tcPr>
-          <w:p>
-            <w:r>
-              <w:t>El juego no se actualizó y la excepción GameSaveException fue lanzada</w:t>
-            </w:r>
-          </w:p>
-        </w:tc>
-      </w:tr>
-      <w:tr>
-        <w:tc>
-          <w:tcPr>
-            <w:tcW w:w="1495" w:type="dxa"/>
-          </w:tcPr>
-          <w:p>
-            <w:r>
-              <w:t>TsscGameTest</w:t>
-            </w:r>
-          </w:p>
-        </w:tc>
-        <w:tc>
-          <w:tcPr>
-            <w:tcW w:w="4189" w:type="dxa"/>
-          </w:tcPr>
-          <w:p>
-            <w:r>
-              <w:t>updateGameThrowException</w:t>
-            </w:r>
-            <w:r>
-              <w:t>2()</w:t>
-            </w:r>
-          </w:p>
-        </w:tc>
-        <w:tc>
-          <w:tcPr>
-            <w:tcW w:w="1244" w:type="dxa"/>
-          </w:tcPr>
-          <w:p>
-            <w:r>
-              <w:t>Inicializar TsscGame y los Mocks</w:t>
-            </w:r>
-          </w:p>
-        </w:tc>
-        <w:tc>
-          <w:tcPr>
-            <w:tcW w:w="1904" w:type="dxa"/>
-          </w:tcPr>
-          <w:p>
-            <w:r>
-              <w:t>Sprints=99</w:t>
-            </w:r>
-          </w:p>
-          <w:p>
-            <w:r>
-              <w:t>Groups=99</w:t>
-            </w:r>
-          </w:p>
-          <w:p>
-            <w:r>
-              <w:t xml:space="preserve">El game a actualizar </w:t>
-            </w:r>
-            <w:r>
-              <w:t xml:space="preserve">no </w:t>
-            </w:r>
-            <w:r>
-              <w:t xml:space="preserve">existe </w:t>
-            </w:r>
-            <w:r>
-              <w:t xml:space="preserve">en </w:t>
-            </w:r>
-            <w:r>
-              <w:t>el database</w:t>
-            </w:r>
-          </w:p>
-        </w:tc>
-        <w:tc>
-          <w:tcPr>
-            <w:tcW w:w="2367" w:type="dxa"/>
-          </w:tcPr>
-          <w:p>
-            <w:r>
-              <w:t>El juego no se actualizó y la excepción GameNotExist</w:t>
-            </w:r>
-            <w:r>
-              <w:t>Exception</w:t>
-            </w:r>
-            <w:r>
-              <w:t xml:space="preserve"> fue lanzada</w:t>
-            </w:r>
-          </w:p>
-        </w:tc>
-      </w:tr>
-      <w:tr>
-        <w:tc>
-          <w:tcPr>
-            <w:tcW w:w="1495" w:type="dxa"/>
-          </w:tcPr>
-          <w:p>
-            <w:r>
-              <w:t>TsscGameTest</w:t>
-            </w:r>
-          </w:p>
-        </w:tc>
-        <w:tc>
-          <w:tcPr>
-            <w:tcW w:w="4189" w:type="dxa"/>
-          </w:tcPr>
-          <w:p>
-            <w:r>
-              <w:t>updateGameThrowException</w:t>
-            </w:r>
-            <w:r>
-              <w:t>3()</w:t>
-            </w:r>
-          </w:p>
-        </w:tc>
-        <w:tc>
-          <w:tcPr>
-            <w:tcW w:w="1244" w:type="dxa"/>
-          </w:tcPr>
-          <w:p>
-            <w:r>
-              <w:t>Inicializar TsscGame y los Mocks</w:t>
-            </w:r>
-          </w:p>
-        </w:tc>
-        <w:tc>
-          <w:tcPr>
-            <w:tcW w:w="1904" w:type="dxa"/>
-          </w:tcPr>
-          <w:p>
-            <w:r>
-              <w:t>Sprints=</w:t>
-            </w:r>
-            <w:r>
-              <w:t>-</w:t>
-            </w:r>
-            <w:r>
-              <w:t>99</w:t>
-            </w:r>
-          </w:p>
-          <w:p>
-            <w:r>
-              <w:t>Groups=</w:t>
-            </w:r>
-            <w:r>
-              <w:t>-</w:t>
-            </w:r>
-            <w:r>
-              <w:t>99</w:t>
-            </w:r>
-          </w:p>
-          <w:p>
-            <w:r>
-              <w:t>El game a actualizar existe en el database</w:t>
-            </w:r>
-          </w:p>
-        </w:tc>
-        <w:tc>
-          <w:tcPr>
-            <w:tcW w:w="2367" w:type="dxa"/>
-          </w:tcPr>
-          <w:p>
-            <w:r>
-              <w:t>El juego no se actualizó y la excepción GameSaveException fue lanzada</w:t>
-            </w:r>
-          </w:p>
-        </w:tc>
-      </w:tr>
-      <w:tr>
-        <w:tc>
-          <w:tcPr>
-            <w:tcW w:w="1495" w:type="dxa"/>
-          </w:tcPr>
-          <w:p>
-            <w:r>
-              <w:t>TsscGameTest</w:t>
-            </w:r>
-          </w:p>
-        </w:tc>
-        <w:tc>
-          <w:tcPr>
-            <w:tcW w:w="4189" w:type="dxa"/>
-          </w:tcPr>
-          <w:p>
-            <w:r>
-              <w:t>updateGameThrowException</w:t>
-            </w:r>
-            <w:r>
-              <w:t>4()</w:t>
+              <w:t>updateGameThrowException()</w:t>
             </w:r>
           </w:p>
         </w:tc>
@@ -1298,12 +1365,12 @@
           <w:p>
             <w:r>
               <w:lastRenderedPageBreak/>
-              <w:t>Sprints=-99</w:t>
-            </w:r>
-          </w:p>
-          <w:p>
-            <w:r>
-              <w:t>Groups=-99</w:t>
+              <w:t>Sprints=0</w:t>
+            </w:r>
+          </w:p>
+          <w:p>
+            <w:r>
+              <w:t>Groups=0</w:t>
             </w:r>
           </w:p>
           <w:p>
@@ -1324,10 +1391,7 @@
             </w:r>
             <w:r>
               <w:lastRenderedPageBreak/>
-              <w:t>GameNotExistException fue lanzada</w:t>
-            </w:r>
-            <w:r>
-              <w:t>.</w:t>
+              <w:t>GameSaveException fue lanzada</w:t>
             </w:r>
           </w:p>
         </w:tc>
@@ -1340,6 +1404,192 @@
           <w:p>
             <w:r>
               <w:lastRenderedPageBreak/>
+              <w:t>TsscGameTest</w:t>
+            </w:r>
+          </w:p>
+        </w:tc>
+        <w:tc>
+          <w:tcPr>
+            <w:tcW w:w="4189" w:type="dxa"/>
+          </w:tcPr>
+          <w:p>
+            <w:r>
+              <w:t>updateGameThrowException2()</w:t>
+            </w:r>
+          </w:p>
+        </w:tc>
+        <w:tc>
+          <w:tcPr>
+            <w:tcW w:w="1244" w:type="dxa"/>
+          </w:tcPr>
+          <w:p>
+            <w:r>
+              <w:t>Inicializar TsscGame y los Mocks</w:t>
+            </w:r>
+          </w:p>
+        </w:tc>
+        <w:tc>
+          <w:tcPr>
+            <w:tcW w:w="1904" w:type="dxa"/>
+          </w:tcPr>
+          <w:p>
+            <w:r>
+              <w:t>Sprints=99</w:t>
+            </w:r>
+          </w:p>
+          <w:p>
+            <w:r>
+              <w:t>Groups=99</w:t>
+            </w:r>
+          </w:p>
+          <w:p>
+            <w:r>
+              <w:t>El game a actualizar no existe en el database</w:t>
+            </w:r>
+          </w:p>
+        </w:tc>
+        <w:tc>
+          <w:tcPr>
+            <w:tcW w:w="2367" w:type="dxa"/>
+          </w:tcPr>
+          <w:p>
+            <w:r>
+              <w:t>El juego no se actualizó y la excepción GameNotExistException fue lanzada</w:t>
+            </w:r>
+          </w:p>
+        </w:tc>
+      </w:tr>
+      <w:tr>
+        <w:tc>
+          <w:tcPr>
+            <w:tcW w:w="1495" w:type="dxa"/>
+          </w:tcPr>
+          <w:p>
+            <w:r>
+              <w:t>TsscGameTest</w:t>
+            </w:r>
+          </w:p>
+        </w:tc>
+        <w:tc>
+          <w:tcPr>
+            <w:tcW w:w="4189" w:type="dxa"/>
+          </w:tcPr>
+          <w:p>
+            <w:r>
+              <w:t>updateGameThrowException3()</w:t>
+            </w:r>
+          </w:p>
+        </w:tc>
+        <w:tc>
+          <w:tcPr>
+            <w:tcW w:w="1244" w:type="dxa"/>
+          </w:tcPr>
+          <w:p>
+            <w:r>
+              <w:t>Inicializar TsscGame y los Mocks</w:t>
+            </w:r>
+          </w:p>
+        </w:tc>
+        <w:tc>
+          <w:tcPr>
+            <w:tcW w:w="1904" w:type="dxa"/>
+          </w:tcPr>
+          <w:p>
+            <w:r>
+              <w:t>Sprints=-99</w:t>
+            </w:r>
+          </w:p>
+          <w:p>
+            <w:r>
+              <w:t>Groups=-99</w:t>
+            </w:r>
+          </w:p>
+          <w:p>
+            <w:r>
+              <w:t>El game a actualizar existe en el database</w:t>
+            </w:r>
+          </w:p>
+        </w:tc>
+        <w:tc>
+          <w:tcPr>
+            <w:tcW w:w="2367" w:type="dxa"/>
+          </w:tcPr>
+          <w:p>
+            <w:r>
+              <w:t>El juego no se actualizó y la excepción GameSaveException fue lanzada</w:t>
+            </w:r>
+          </w:p>
+        </w:tc>
+      </w:tr>
+      <w:tr>
+        <w:tc>
+          <w:tcPr>
+            <w:tcW w:w="1495" w:type="dxa"/>
+          </w:tcPr>
+          <w:p>
+            <w:r>
+              <w:t>TsscGameTest</w:t>
+            </w:r>
+          </w:p>
+        </w:tc>
+        <w:tc>
+          <w:tcPr>
+            <w:tcW w:w="4189" w:type="dxa"/>
+          </w:tcPr>
+          <w:p>
+            <w:r>
+              <w:t>updateGameThrowException4()</w:t>
+            </w:r>
+          </w:p>
+        </w:tc>
+        <w:tc>
+          <w:tcPr>
+            <w:tcW w:w="1244" w:type="dxa"/>
+          </w:tcPr>
+          <w:p>
+            <w:r>
+              <w:t>Inicializar TsscGame y los Mocks</w:t>
+            </w:r>
+          </w:p>
+        </w:tc>
+        <w:tc>
+          <w:tcPr>
+            <w:tcW w:w="1904" w:type="dxa"/>
+          </w:tcPr>
+          <w:p>
+            <w:r>
+              <w:t>Sprints=-99</w:t>
+            </w:r>
+          </w:p>
+          <w:p>
+            <w:r>
+              <w:t>Groups=-99</w:t>
+            </w:r>
+          </w:p>
+          <w:p>
+            <w:r>
+              <w:t>El game a actualizar no existe en el database</w:t>
+            </w:r>
+          </w:p>
+        </w:tc>
+        <w:tc>
+          <w:tcPr>
+            <w:tcW w:w="2367" w:type="dxa"/>
+          </w:tcPr>
+          <w:p>
+            <w:r>
+              <w:t>El juego no se actualizó y la excepción GameNotExistException fue lanzada.</w:t>
+            </w:r>
+          </w:p>
+        </w:tc>
+      </w:tr>
+      <w:tr>
+        <w:tc>
+          <w:tcPr>
+            <w:tcW w:w="1495" w:type="dxa"/>
+          </w:tcPr>
+          <w:p>
+            <w:r>
               <w:t>TsscStoryTest</w:t>
             </w:r>
           </w:p>
@@ -1360,13 +1610,7 @@
           </w:tcPr>
           <w:p>
             <w:r>
-              <w:t>Inicializar Tssc</w:t>
-            </w:r>
-            <w:r>
-              <w:t>Story</w:t>
-            </w:r>
-            <w:r>
-              <w:t xml:space="preserve"> y los Mocks</w:t>
+              <w:t>Inicializar TsscStory y los Mocks</w:t>
             </w:r>
           </w:p>
         </w:tc>
@@ -1408,10 +1652,7 @@
           </w:tcPr>
           <w:p>
             <w:r>
-              <w:t>createStoryN</w:t>
-            </w:r>
-            <w:r>
-              <w:t>oThrowException()</w:t>
+              <w:t>createStoryNoThrowException()</w:t>
             </w:r>
           </w:p>
         </w:tc>
@@ -1446,10 +1687,7 @@
           </w:p>
           <w:p>
             <w:r>
-              <w:t>El juego asociado existe en el datab</w:t>
-            </w:r>
-            <w:r>
-              <w:t>ase</w:t>
+              <w:t>El juego asociado existe en el database</w:t>
             </w:r>
           </w:p>
         </w:tc>
@@ -1481,13 +1719,759 @@
           </w:tcPr>
           <w:p>
             <w:r>
-              <w:t>createStoryThrow</w:t>
-            </w:r>
-            <w:r>
-              <w:t>Story</w:t>
-            </w:r>
-            <w:r>
-              <w:t>Exception</w:t>
+              <w:t>createStoryThrowStoryException()</w:t>
+            </w:r>
+          </w:p>
+        </w:tc>
+        <w:tc>
+          <w:tcPr>
+            <w:tcW w:w="1244" w:type="dxa"/>
+          </w:tcPr>
+          <w:p>
+            <w:r>
+              <w:t>Inicializar TsscStory y los Mocks</w:t>
+            </w:r>
+          </w:p>
+        </w:tc>
+        <w:tc>
+          <w:tcPr>
+            <w:tcW w:w="1904" w:type="dxa"/>
+          </w:tcPr>
+          <w:p>
+            <w:r>
+              <w:t>buisinessValue=0</w:t>
+            </w:r>
+          </w:p>
+          <w:p>
+            <w:r>
+              <w:t>initialSprint=0</w:t>
+            </w:r>
+          </w:p>
+          <w:p>
+            <w:r>
+              <w:t>priority=0</w:t>
+            </w:r>
+          </w:p>
+          <w:p>
+            <w:r>
+              <w:t>El juego asociado existe en el database</w:t>
+            </w:r>
+          </w:p>
+        </w:tc>
+        <w:tc>
+          <w:tcPr>
+            <w:tcW w:w="2367" w:type="dxa"/>
+          </w:tcPr>
+          <w:p>
+            <w:r>
+              <w:t>No se creó la historia, la excepción lanzada fue StorySaveException.</w:t>
+            </w:r>
+          </w:p>
+          <w:p/>
+        </w:tc>
+      </w:tr>
+      <w:tr>
+        <w:tc>
+          <w:tcPr>
+            <w:tcW w:w="1495" w:type="dxa"/>
+          </w:tcPr>
+          <w:p>
+            <w:r>
+              <w:t>TsscStoryTest</w:t>
+            </w:r>
+          </w:p>
+        </w:tc>
+        <w:tc>
+          <w:tcPr>
+            <w:tcW w:w="4189" w:type="dxa"/>
+          </w:tcPr>
+          <w:p>
+            <w:r>
+              <w:t>createStoryThrowStoryException2()</w:t>
+            </w:r>
+          </w:p>
+        </w:tc>
+        <w:tc>
+          <w:tcPr>
+            <w:tcW w:w="1244" w:type="dxa"/>
+          </w:tcPr>
+          <w:p>
+            <w:r>
+              <w:t>Inicializar TsscStory y los Mocks</w:t>
+            </w:r>
+          </w:p>
+        </w:tc>
+        <w:tc>
+          <w:tcPr>
+            <w:tcW w:w="1904" w:type="dxa"/>
+          </w:tcPr>
+          <w:p>
+            <w:r>
+              <w:t>buisinessValue=10</w:t>
+            </w:r>
+          </w:p>
+          <w:p>
+            <w:r>
+              <w:t>initialSprint=0</w:t>
+            </w:r>
+          </w:p>
+          <w:p>
+            <w:r>
+              <w:t>priority=0</w:t>
+            </w:r>
+          </w:p>
+          <w:p>
+            <w:r>
+              <w:t>El juego asociado existe en el database</w:t>
+            </w:r>
+          </w:p>
+        </w:tc>
+        <w:tc>
+          <w:tcPr>
+            <w:tcW w:w="2367" w:type="dxa"/>
+          </w:tcPr>
+          <w:p>
+            <w:r>
+              <w:t>No se creó la historia, la excepción lanzada fue StorySaveException.</w:t>
+            </w:r>
+          </w:p>
+          <w:p/>
+        </w:tc>
+      </w:tr>
+      <w:tr>
+        <w:tc>
+          <w:tcPr>
+            <w:tcW w:w="1495" w:type="dxa"/>
+          </w:tcPr>
+          <w:p>
+            <w:r>
+              <w:t>TsscStoryTest</w:t>
+            </w:r>
+          </w:p>
+        </w:tc>
+        <w:tc>
+          <w:tcPr>
+            <w:tcW w:w="4189" w:type="dxa"/>
+          </w:tcPr>
+          <w:p>
+            <w:r>
+              <w:t>createStoryThrowStoryException3()</w:t>
+            </w:r>
+          </w:p>
+        </w:tc>
+        <w:tc>
+          <w:tcPr>
+            <w:tcW w:w="1244" w:type="dxa"/>
+          </w:tcPr>
+          <w:p>
+            <w:r>
+              <w:t>Inicializar TsscStory y los Mocks</w:t>
+            </w:r>
+          </w:p>
+        </w:tc>
+        <w:tc>
+          <w:tcPr>
+            <w:tcW w:w="1904" w:type="dxa"/>
+          </w:tcPr>
+          <w:p>
+            <w:r>
+              <w:t>buisinessValue=-9</w:t>
+            </w:r>
+          </w:p>
+          <w:p>
+            <w:r>
+              <w:t>initialSprint=-99</w:t>
+            </w:r>
+          </w:p>
+          <w:p>
+            <w:r>
+              <w:t>priority=-99</w:t>
+            </w:r>
+          </w:p>
+          <w:p>
+            <w:r>
+              <w:lastRenderedPageBreak/>
+              <w:t>El juego asociado existe en el database</w:t>
+            </w:r>
+          </w:p>
+        </w:tc>
+        <w:tc>
+          <w:tcPr>
+            <w:tcW w:w="2367" w:type="dxa"/>
+          </w:tcPr>
+          <w:p>
+            <w:r>
+              <w:lastRenderedPageBreak/>
+              <w:t>No se creó la historia, la excepción lanzada fue StorySaveException.</w:t>
+            </w:r>
+          </w:p>
+          <w:p/>
+        </w:tc>
+      </w:tr>
+      <w:tr>
+        <w:tc>
+          <w:tcPr>
+            <w:tcW w:w="1495" w:type="dxa"/>
+          </w:tcPr>
+          <w:p>
+            <w:r>
+              <w:t>TsscStoryTest</w:t>
+            </w:r>
+          </w:p>
+        </w:tc>
+        <w:tc>
+          <w:tcPr>
+            <w:tcW w:w="4189" w:type="dxa"/>
+          </w:tcPr>
+          <w:p>
+            <w:r>
+              <w:t>createStoryGameNullThrowStoryException()</w:t>
+            </w:r>
+          </w:p>
+        </w:tc>
+        <w:tc>
+          <w:tcPr>
+            <w:tcW w:w="1244" w:type="dxa"/>
+          </w:tcPr>
+          <w:p>
+            <w:r>
+              <w:t>Inicializar TsscStory y los Mocks</w:t>
+            </w:r>
+          </w:p>
+        </w:tc>
+        <w:tc>
+          <w:tcPr>
+            <w:tcW w:w="1904" w:type="dxa"/>
+          </w:tcPr>
+          <w:p>
+            <w:r>
+              <w:t>buisinessValue=99</w:t>
+            </w:r>
+          </w:p>
+          <w:p>
+            <w:r>
+              <w:t>initialSprint=99</w:t>
+            </w:r>
+          </w:p>
+          <w:p>
+            <w:r>
+              <w:t>priority=99</w:t>
+            </w:r>
+          </w:p>
+          <w:p>
+            <w:r>
+              <w:t>El juego asociado no existe en el database</w:t>
+            </w:r>
+          </w:p>
+        </w:tc>
+        <w:tc>
+          <w:tcPr>
+            <w:tcW w:w="2367" w:type="dxa"/>
+          </w:tcPr>
+          <w:p>
+            <w:r>
+              <w:t xml:space="preserve">La historia no se creó, la excepción GameNotExistException fue lanzada. </w:t>
+            </w:r>
+          </w:p>
+        </w:tc>
+      </w:tr>
+      <w:tr>
+        <w:tc>
+          <w:tcPr>
+            <w:tcW w:w="1495" w:type="dxa"/>
+          </w:tcPr>
+          <w:p>
+            <w:r>
+              <w:t>TsscStoryTest</w:t>
+            </w:r>
+          </w:p>
+        </w:tc>
+        <w:tc>
+          <w:tcPr>
+            <w:tcW w:w="4189" w:type="dxa"/>
+          </w:tcPr>
+          <w:p>
+            <w:r>
+              <w:t>updateStoryNoThrowException()</w:t>
+            </w:r>
+          </w:p>
+        </w:tc>
+        <w:tc>
+          <w:tcPr>
+            <w:tcW w:w="1244" w:type="dxa"/>
+          </w:tcPr>
+          <w:p>
+            <w:r>
+              <w:t>Inicializar TsscStory y los Mocks</w:t>
+            </w:r>
+          </w:p>
+        </w:tc>
+        <w:tc>
+          <w:tcPr>
+            <w:tcW w:w="1904" w:type="dxa"/>
+          </w:tcPr>
+          <w:p>
+            <w:r>
+              <w:t>buisinessValue=1</w:t>
+            </w:r>
+          </w:p>
+          <w:p>
+            <w:r>
+              <w:t>initialSprint=1</w:t>
+            </w:r>
+          </w:p>
+          <w:p>
+            <w:r>
+              <w:t>priority=1</w:t>
+            </w:r>
+          </w:p>
+          <w:p>
+            <w:r>
+              <w:t>la historia modificar existe en el database</w:t>
+            </w:r>
+          </w:p>
+        </w:tc>
+        <w:tc>
+          <w:tcPr>
+            <w:tcW w:w="2367" w:type="dxa"/>
+          </w:tcPr>
+          <w:p>
+            <w:r>
+              <w:t>La historia se actualizo correctamente.</w:t>
+            </w:r>
+          </w:p>
+        </w:tc>
+      </w:tr>
+      <w:tr>
+        <w:tc>
+          <w:tcPr>
+            <w:tcW w:w="1495" w:type="dxa"/>
+          </w:tcPr>
+          <w:p>
+            <w:r>
+              <w:t>TsscStoryTest</w:t>
+            </w:r>
+          </w:p>
+        </w:tc>
+        <w:tc>
+          <w:tcPr>
+            <w:tcW w:w="4189" w:type="dxa"/>
+          </w:tcPr>
+          <w:p>
+            <w:r>
+              <w:t>updateStoryThrowException</w:t>
+            </w:r>
+          </w:p>
+        </w:tc>
+        <w:tc>
+          <w:tcPr>
+            <w:tcW w:w="1244" w:type="dxa"/>
+          </w:tcPr>
+          <w:p>
+            <w:r>
+              <w:t>Inicializar TsscStory y los Mocks</w:t>
+            </w:r>
+          </w:p>
+        </w:tc>
+        <w:tc>
+          <w:tcPr>
+            <w:tcW w:w="1904" w:type="dxa"/>
+          </w:tcPr>
+          <w:p>
+            <w:r>
+              <w:t>buisinessValue=0</w:t>
+            </w:r>
+          </w:p>
+          <w:p>
+            <w:r>
+              <w:t>initialSprint=0</w:t>
+            </w:r>
+          </w:p>
+          <w:p>
+            <w:r>
+              <w:t>priority=0</w:t>
+            </w:r>
+          </w:p>
+          <w:p>
+            <w:r>
+              <w:t>la historia modificar existe en el database</w:t>
+            </w:r>
+          </w:p>
+        </w:tc>
+        <w:tc>
+          <w:tcPr>
+            <w:tcW w:w="2367" w:type="dxa"/>
+          </w:tcPr>
+          <w:p>
+            <w:r>
+              <w:t>La historia no se actualizó y la excepción StorySaveException fue lanzada</w:t>
+            </w:r>
+          </w:p>
+        </w:tc>
+      </w:tr>
+      <w:tr>
+        <w:tc>
+          <w:tcPr>
+            <w:tcW w:w="1495" w:type="dxa"/>
+          </w:tcPr>
+          <w:p>
+            <w:r>
+              <w:t>TsscStoryTest</w:t>
+            </w:r>
+          </w:p>
+        </w:tc>
+        <w:tc>
+          <w:tcPr>
+            <w:tcW w:w="4189" w:type="dxa"/>
+          </w:tcPr>
+          <w:p>
+            <w:r>
+              <w:t>updateStoryNullThrowException</w:t>
+            </w:r>
+          </w:p>
+        </w:tc>
+        <w:tc>
+          <w:tcPr>
+            <w:tcW w:w="1244" w:type="dxa"/>
+          </w:tcPr>
+          <w:p>
+            <w:r>
+              <w:t>Inicializar TsscStory y los Mocks</w:t>
+            </w:r>
+          </w:p>
+        </w:tc>
+        <w:tc>
+          <w:tcPr>
+            <w:tcW w:w="1904" w:type="dxa"/>
+          </w:tcPr>
+          <w:p>
+            <w:r>
+              <w:t>La historia a actualizar es null</w:t>
+            </w:r>
+          </w:p>
+        </w:tc>
+        <w:tc>
+          <w:tcPr>
+            <w:tcW w:w="2367" w:type="dxa"/>
+          </w:tcPr>
+          <w:p>
+            <w:r>
+              <w:t>La historia no se actualizó y la excepción StorySaveException fue lanzada</w:t>
+            </w:r>
+          </w:p>
+        </w:tc>
+      </w:tr>
+    </w:tbl>
+    <w:p/>
+    <w:p>
+      <w:r>
+        <w:t>Diseño de pruebas de integración:</w:t>
+      </w:r>
+    </w:p>
+    <w:tbl>
+      <w:tblPr>
+        <w:tblStyle w:val="Tablaconcuadrcula"/>
+        <w:tblW w:w="11199" w:type="dxa"/>
+        <w:tblInd w:w="-1139" w:type="dxa"/>
+        <w:tblLook w:val="04A0" w:firstRow="1" w:lastRow="0" w:firstColumn="1" w:lastColumn="0" w:noHBand="0" w:noVBand="1"/>
+      </w:tblPr>
+      <w:tblGrid>
+        <w:gridCol w:w="1549"/>
+        <w:gridCol w:w="4056"/>
+        <w:gridCol w:w="1368"/>
+        <w:gridCol w:w="1837"/>
+        <w:gridCol w:w="2389"/>
+      </w:tblGrid>
+      <w:tr>
+        <w:tc>
+          <w:tcPr>
+            <w:tcW w:w="1560" w:type="dxa"/>
+          </w:tcPr>
+          <w:p>
+            <w:r>
+              <w:t>TopicTest</w:t>
+            </w:r>
+          </w:p>
+        </w:tc>
+        <w:tc>
+          <w:tcPr>
+            <w:tcW w:w="4110" w:type="dxa"/>
+          </w:tcPr>
+          <w:p>
+            <w:r>
+              <w:t>createTopicTest()</w:t>
+            </w:r>
+          </w:p>
+        </w:tc>
+        <w:tc>
+          <w:tcPr>
+            <w:tcW w:w="1276" w:type="dxa"/>
+          </w:tcPr>
+          <w:p>
+            <w:r>
+              <w:t>Inicializar TsscTopic y los valores de Sprint=9</w:t>
+            </w:r>
+          </w:p>
+          <w:p>
+            <w:r>
+              <w:t>Groups=99</w:t>
+            </w:r>
+          </w:p>
+        </w:tc>
+        <w:tc>
+          <w:tcPr>
+            <w:tcW w:w="1843" w:type="dxa"/>
+          </w:tcPr>
+          <w:p/>
+        </w:tc>
+        <w:tc>
+          <w:tcPr>
+            <w:tcW w:w="2410" w:type="dxa"/>
+          </w:tcPr>
+          <w:p>
+            <w:r>
+              <w:t>El topic se creó correctamente</w:t>
+            </w:r>
+          </w:p>
+        </w:tc>
+      </w:tr>
+      <w:tr>
+        <w:tc>
+          <w:tcPr>
+            <w:tcW w:w="1560" w:type="dxa"/>
+          </w:tcPr>
+          <w:p>
+            <w:r>
+              <w:t>TopicTest</w:t>
+            </w:r>
+          </w:p>
+        </w:tc>
+        <w:tc>
+          <w:tcPr>
+            <w:tcW w:w="4110" w:type="dxa"/>
+          </w:tcPr>
+          <w:p>
+            <w:r>
+              <w:t>updateTopicTest()</w:t>
+            </w:r>
+          </w:p>
+        </w:tc>
+        <w:tc>
+          <w:tcPr>
+            <w:tcW w:w="1276" w:type="dxa"/>
+          </w:tcPr>
+          <w:p>
+            <w:r>
+              <w:t xml:space="preserve">Inicializar </w:t>
+            </w:r>
+            <w:r>
+              <w:t>t</w:t>
+            </w:r>
+            <w:r>
+              <w:t>opic y los valores de Sprint=9</w:t>
+            </w:r>
+          </w:p>
+          <w:p>
+            <w:r>
+              <w:t>Groups=99</w:t>
+            </w:r>
+          </w:p>
+        </w:tc>
+        <w:tc>
+          <w:tcPr>
+            <w:tcW w:w="1843" w:type="dxa"/>
+          </w:tcPr>
+          <w:p>
+            <w:r>
+              <w:t>Topic2 se inicializo</w:t>
+            </w:r>
+          </w:p>
+          <w:p>
+            <w:r>
+              <w:t>Name=”topic2”</w:t>
+            </w:r>
+          </w:p>
+          <w:p>
+            <w:pPr>
+              <w:rPr>
+                <w:lang w:val="en-US"/>
+              </w:rPr>
+            </w:pPr>
+            <w:r>
+              <w:rPr>
+                <w:lang w:val="en-US"/>
+              </w:rPr>
+              <w:t>Groups=1</w:t>
+            </w:r>
+          </w:p>
+          <w:p>
+            <w:pPr>
+              <w:rPr>
+                <w:lang w:val="en-US"/>
+              </w:rPr>
+            </w:pPr>
+            <w:r>
+              <w:rPr>
+                <w:lang w:val="en-US"/>
+              </w:rPr>
+              <w:t>Sptrins=1</w:t>
+            </w:r>
+          </w:p>
+          <w:p>
+            <w:pPr>
+              <w:rPr>
+                <w:lang w:val="en-US"/>
+              </w:rPr>
+            </w:pPr>
+            <w:r>
+              <w:rPr>
+                <w:lang w:val="en-US"/>
+              </w:rPr>
+              <w:t xml:space="preserve">Id= </w:t>
+            </w:r>
+            <w:r>
+              <w:rPr>
+                <w:lang w:val="en-US"/>
+              </w:rPr>
+              <w:t>t</w:t>
+            </w:r>
+            <w:r>
+              <w:rPr>
+                <w:lang w:val="en-US"/>
+              </w:rPr>
+              <w:t>opic</w:t>
+            </w:r>
+          </w:p>
+          <w:p>
+            <w:pPr>
+              <w:rPr>
+                <w:lang w:val="en-US"/>
+              </w:rPr>
+            </w:pPr>
+            <w:r>
+              <w:rPr>
+                <w:lang w:val="en-US"/>
+              </w:rPr>
+              <w:t>t</w:t>
+            </w:r>
+            <w:r>
+              <w:rPr>
+                <w:lang w:val="en-US"/>
+              </w:rPr>
+              <w:t>opic se guardó</w:t>
+            </w:r>
+          </w:p>
+        </w:tc>
+        <w:tc>
+          <w:tcPr>
+            <w:tcW w:w="2410" w:type="dxa"/>
+          </w:tcPr>
+          <w:p>
+            <w:r>
+              <w:t>El topic2 se modificó correctamente y se guardo</w:t>
+            </w:r>
+          </w:p>
+        </w:tc>
+      </w:tr>
+      <w:tr>
+        <w:tc>
+          <w:tcPr>
+            <w:tcW w:w="1560" w:type="dxa"/>
+          </w:tcPr>
+          <w:p>
+            <w:r>
+              <w:t>GameTest</w:t>
+            </w:r>
+          </w:p>
+        </w:tc>
+        <w:tc>
+          <w:tcPr>
+            <w:tcW w:w="4110" w:type="dxa"/>
+          </w:tcPr>
+          <w:p>
+            <w:r>
+              <w:t>createGameTest()</w:t>
+            </w:r>
+          </w:p>
+        </w:tc>
+        <w:tc>
+          <w:tcPr>
+            <w:tcW w:w="1276" w:type="dxa"/>
+          </w:tcPr>
+          <w:p>
+            <w:r>
+              <w:t>Inicializar game y los valores</w:t>
+            </w:r>
+          </w:p>
+          <w:p>
+            <w:r>
+              <w:t>Sprint= 1</w:t>
+            </w:r>
+          </w:p>
+          <w:p>
+            <w:r>
+              <w:t>Groups= 1</w:t>
+            </w:r>
+          </w:p>
+          <w:p>
+            <w:r>
+              <w:lastRenderedPageBreak/>
+              <w:t>Inicializar topic y los valores</w:t>
+            </w:r>
+          </w:p>
+          <w:p>
+            <w:r>
+              <w:t>Sprint= 99</w:t>
+            </w:r>
+          </w:p>
+          <w:p>
+            <w:r>
+              <w:t>Groups= 99</w:t>
+            </w:r>
+          </w:p>
+          <w:p/>
+        </w:tc>
+        <w:tc>
+          <w:tcPr>
+            <w:tcW w:w="1843" w:type="dxa"/>
+          </w:tcPr>
+          <w:p/>
+        </w:tc>
+        <w:tc>
+          <w:tcPr>
+            <w:tcW w:w="2410" w:type="dxa"/>
+          </w:tcPr>
+          <w:p>
+            <w:r>
+              <w:t>El juego se creó correctamente</w:t>
+            </w:r>
+          </w:p>
+        </w:tc>
+      </w:tr>
+      <w:tr>
+        <w:tc>
+          <w:tcPr>
+            <w:tcW w:w="1560" w:type="dxa"/>
+          </w:tcPr>
+          <w:p>
+            <w:r>
+              <w:t>GameTest</w:t>
+            </w:r>
+          </w:p>
+        </w:tc>
+        <w:tc>
+          <w:tcPr>
+            <w:tcW w:w="4110" w:type="dxa"/>
+          </w:tcPr>
+          <w:p>
+            <w:r>
+              <w:t>createGame</w:t>
+            </w:r>
+            <w:r>
+              <w:t>2</w:t>
+            </w:r>
+            <w:r>
+              <w:t>Test</w:t>
             </w:r>
             <w:r>
               <w:t>()</w:t>
@@ -1496,525 +2480,350 @@
         </w:tc>
         <w:tc>
           <w:tcPr>
-            <w:tcW w:w="1244" w:type="dxa"/>
-          </w:tcPr>
-          <w:p>
-            <w:r>
-              <w:t>Inicializar TsscStory y los Mocks</w:t>
-            </w:r>
-          </w:p>
-        </w:tc>
-        <w:tc>
-          <w:tcPr>
-            <w:tcW w:w="1904" w:type="dxa"/>
-          </w:tcPr>
-          <w:p>
-            <w:r>
-              <w:t>buisinessValue=</w:t>
-            </w:r>
-            <w:r>
-              <w:t>0</w:t>
-            </w:r>
-          </w:p>
-          <w:p>
-            <w:r>
-              <w:t>initialSprint=</w:t>
-            </w:r>
-            <w:r>
-              <w:t>0</w:t>
-            </w:r>
-          </w:p>
-          <w:p>
-            <w:r>
-              <w:t>priority=</w:t>
-            </w:r>
-            <w:r>
-              <w:t>0</w:t>
-            </w:r>
-          </w:p>
-          <w:p>
-            <w:r>
-              <w:t>El juego asociado existe en el database</w:t>
-            </w:r>
-          </w:p>
-        </w:tc>
-        <w:tc>
-          <w:tcPr>
-            <w:tcW w:w="2367" w:type="dxa"/>
-          </w:tcPr>
-          <w:p>
-            <w:r>
-              <w:t>No se creó la historia, la excepción lanzada fue StorySaveException.</w:t>
+            <w:tcW w:w="1276" w:type="dxa"/>
+          </w:tcPr>
+          <w:p>
+            <w:r>
+              <w:t>Inicializar topic y los valores</w:t>
+            </w:r>
+          </w:p>
+          <w:p>
+            <w:r>
+              <w:t>Sprint= 99</w:t>
+            </w:r>
+          </w:p>
+          <w:p>
+            <w:r>
+              <w:t>Groups= 99</w:t>
             </w:r>
           </w:p>
           <w:p/>
         </w:tc>
-      </w:tr>
-      <w:tr>
-        <w:tc>
-          <w:tcPr>
-            <w:tcW w:w="1495" w:type="dxa"/>
-          </w:tcPr>
-          <w:p>
-            <w:r>
-              <w:t>TsscStoryTest</w:t>
-            </w:r>
-          </w:p>
-        </w:tc>
-        <w:tc>
-          <w:tcPr>
-            <w:tcW w:w="4189" w:type="dxa"/>
-          </w:tcPr>
-          <w:p>
-            <w:r>
-              <w:t>createStoryThrowStoryException</w:t>
-            </w:r>
-            <w:r>
-              <w:t>2()</w:t>
-            </w:r>
-          </w:p>
-        </w:tc>
-        <w:tc>
-          <w:tcPr>
-            <w:tcW w:w="1244" w:type="dxa"/>
-          </w:tcPr>
-          <w:p>
-            <w:r>
-              <w:t>Inicializar TsscStory y los Mocks</w:t>
-            </w:r>
-          </w:p>
-        </w:tc>
-        <w:tc>
-          <w:tcPr>
-            <w:tcW w:w="1904" w:type="dxa"/>
-          </w:tcPr>
-          <w:p>
-            <w:r>
-              <w:t>buisinessValue=</w:t>
-            </w:r>
-            <w:r>
-              <w:t>1</w:t>
-            </w:r>
-            <w:r>
-              <w:t>0</w:t>
-            </w:r>
-          </w:p>
-          <w:p>
-            <w:r>
-              <w:t>initialSprint=0</w:t>
-            </w:r>
-          </w:p>
-          <w:p>
-            <w:r>
-              <w:t>priority=0</w:t>
-            </w:r>
-          </w:p>
-          <w:p>
-            <w:r>
-              <w:t>El juego asociado existe en el database</w:t>
-            </w:r>
-          </w:p>
-        </w:tc>
-        <w:tc>
-          <w:tcPr>
-            <w:tcW w:w="2367" w:type="dxa"/>
-          </w:tcPr>
-          <w:p>
-            <w:r>
-              <w:t>No se creó la historia, la excepción lanzada fue StorySaveException.</w:t>
+        <w:tc>
+          <w:tcPr>
+            <w:tcW w:w="1843" w:type="dxa"/>
+          </w:tcPr>
+          <w:p>
+            <w:r>
+              <w:t xml:space="preserve">Topic se creó </w:t>
+            </w:r>
+          </w:p>
+        </w:tc>
+        <w:tc>
+          <w:tcPr>
+            <w:tcW w:w="2410" w:type="dxa"/>
+          </w:tcPr>
+          <w:p>
+            <w:r>
+              <w:t>El juego se creó correctamente</w:t>
+            </w:r>
+          </w:p>
+        </w:tc>
+      </w:tr>
+      <w:tr>
+        <w:tc>
+          <w:tcPr>
+            <w:tcW w:w="1560" w:type="dxa"/>
+          </w:tcPr>
+          <w:p>
+            <w:r>
+              <w:t>GameTest</w:t>
+            </w:r>
+          </w:p>
+        </w:tc>
+        <w:tc>
+          <w:tcPr>
+            <w:tcW w:w="4110" w:type="dxa"/>
+          </w:tcPr>
+          <w:p>
+            <w:r>
+              <w:t>updateGameTest</w:t>
+            </w:r>
+          </w:p>
+        </w:tc>
+        <w:tc>
+          <w:tcPr>
+            <w:tcW w:w="1276" w:type="dxa"/>
+          </w:tcPr>
+          <w:p>
+            <w:r>
+              <w:t>Inicializar game y los valores</w:t>
+            </w:r>
+          </w:p>
+          <w:p>
+            <w:r>
+              <w:t>Sprint= 1</w:t>
+            </w:r>
+          </w:p>
+          <w:p>
+            <w:r>
+              <w:t>Groups= 1</w:t>
+            </w:r>
+          </w:p>
+          <w:p>
+            <w:r>
+              <w:t>Inicializar topic y los valores</w:t>
+            </w:r>
+          </w:p>
+          <w:p>
+            <w:r>
+              <w:t>Sprint= 99</w:t>
+            </w:r>
+          </w:p>
+          <w:p>
+            <w:r>
+              <w:t>Groups= 99</w:t>
             </w:r>
           </w:p>
           <w:p/>
         </w:tc>
-      </w:tr>
-      <w:tr>
-        <w:tc>
-          <w:tcPr>
-            <w:tcW w:w="1495" w:type="dxa"/>
-          </w:tcPr>
-          <w:p>
-            <w:r>
-              <w:t>TsscStoryTest</w:t>
-            </w:r>
-          </w:p>
-        </w:tc>
-        <w:tc>
-          <w:tcPr>
-            <w:tcW w:w="4189" w:type="dxa"/>
-          </w:tcPr>
-          <w:p>
-            <w:r>
-              <w:t>createStoryThrowStoryException</w:t>
-            </w:r>
-            <w:r>
-              <w:t>3()</w:t>
-            </w:r>
-          </w:p>
-        </w:tc>
-        <w:tc>
-          <w:tcPr>
-            <w:tcW w:w="1244" w:type="dxa"/>
-          </w:tcPr>
-          <w:p>
-            <w:r>
-              <w:t>Inicializar TsscStory y los Mocks</w:t>
-            </w:r>
-          </w:p>
-        </w:tc>
-        <w:tc>
-          <w:tcPr>
-            <w:tcW w:w="1904" w:type="dxa"/>
-          </w:tcPr>
-          <w:p>
-            <w:r>
-              <w:t>buisinessValue=</w:t>
-            </w:r>
-            <w:r>
-              <w:t>-9</w:t>
-            </w:r>
-          </w:p>
-          <w:p>
-            <w:r>
-              <w:t>initialSprint=</w:t>
-            </w:r>
-            <w:r>
-              <w:t>-99</w:t>
-            </w:r>
-          </w:p>
-          <w:p>
-            <w:r>
-              <w:t>priority=</w:t>
-            </w:r>
-            <w:r>
-              <w:t>-99</w:t>
-            </w:r>
-          </w:p>
-          <w:p>
-            <w:r>
-              <w:t>El juego asociado existe en el database</w:t>
-            </w:r>
-          </w:p>
-        </w:tc>
-        <w:tc>
-          <w:tcPr>
-            <w:tcW w:w="2367" w:type="dxa"/>
-          </w:tcPr>
-          <w:p>
-            <w:r>
-              <w:t>N</w:t>
-            </w:r>
-            <w:r>
-              <w:t>o se creó la historia, la excepción lanzada fue StorySaveException.</w:t>
+        <w:tc>
+          <w:tcPr>
+            <w:tcW w:w="1843" w:type="dxa"/>
+          </w:tcPr>
+          <w:p>
+            <w:r>
+              <w:t>Topic se creó</w:t>
+            </w:r>
+          </w:p>
+          <w:p>
+            <w:r>
+              <w:t>Game2 se inicializó</w:t>
+            </w:r>
+          </w:p>
+          <w:p>
+            <w:r>
+              <w:t>Sprint=10</w:t>
+            </w:r>
+          </w:p>
+          <w:p>
+            <w:r>
+              <w:t>Groups=10</w:t>
+            </w:r>
+          </w:p>
+          <w:p>
+            <w:r>
+              <w:t>Name=” game2”</w:t>
+            </w:r>
+          </w:p>
+        </w:tc>
+        <w:tc>
+          <w:tcPr>
+            <w:tcW w:w="2410" w:type="dxa"/>
+          </w:tcPr>
+          <w:p>
+            <w:r>
+              <w:t>El juego se modificó correctamente</w:t>
+            </w:r>
+          </w:p>
+        </w:tc>
+      </w:tr>
+      <w:tr>
+        <w:tc>
+          <w:tcPr>
+            <w:tcW w:w="1560" w:type="dxa"/>
+          </w:tcPr>
+          <w:p>
+            <w:r>
+              <w:t>StoryTest</w:t>
+            </w:r>
+          </w:p>
+        </w:tc>
+        <w:tc>
+          <w:tcPr>
+            <w:tcW w:w="4110" w:type="dxa"/>
+          </w:tcPr>
+          <w:p>
+            <w:r>
+              <w:t>createStoryTest()</w:t>
+            </w:r>
+          </w:p>
+        </w:tc>
+        <w:tc>
+          <w:tcPr>
+            <w:tcW w:w="1276" w:type="dxa"/>
+          </w:tcPr>
+          <w:p>
+            <w:r>
+              <w:t xml:space="preserve">Inicializar story </w:t>
+            </w:r>
+          </w:p>
+          <w:p>
+            <w:r>
+              <w:t>Sprint=10</w:t>
+            </w:r>
+          </w:p>
+          <w:p>
+            <w:r>
+              <w:t>Buisiness=10</w:t>
+            </w:r>
+          </w:p>
+          <w:p>
+            <w:r>
+              <w:t>Priority=10</w:t>
+            </w:r>
+          </w:p>
+          <w:p>
+            <w:r>
+              <w:t>Y game</w:t>
+            </w:r>
+          </w:p>
+          <w:p>
+            <w:r>
+              <w:t>Groups=1</w:t>
+            </w:r>
+          </w:p>
+          <w:p>
+            <w:r>
+              <w:t>Sprints=1</w:t>
+            </w:r>
+          </w:p>
+        </w:tc>
+        <w:tc>
+          <w:tcPr>
+            <w:tcW w:w="1843" w:type="dxa"/>
+          </w:tcPr>
+          <w:p>
+            <w:r>
+              <w:t>Id = 0</w:t>
+            </w:r>
+          </w:p>
+        </w:tc>
+        <w:tc>
+          <w:tcPr>
+            <w:tcW w:w="2410" w:type="dxa"/>
+          </w:tcPr>
+          <w:p>
+            <w:r>
+              <w:t>Se creó la historia correctamente</w:t>
+            </w:r>
+          </w:p>
+        </w:tc>
+      </w:tr>
+      <w:tr>
+        <w:tc>
+          <w:tcPr>
+            <w:tcW w:w="1560" w:type="dxa"/>
+          </w:tcPr>
+          <w:p>
+            <w:r>
+              <w:t>StoryTest</w:t>
+            </w:r>
+          </w:p>
+        </w:tc>
+        <w:tc>
+          <w:tcPr>
+            <w:tcW w:w="4110" w:type="dxa"/>
+          </w:tcPr>
+          <w:p>
+            <w:r>
+              <w:t>updateStoryTest()</w:t>
+            </w:r>
+          </w:p>
+        </w:tc>
+        <w:tc>
+          <w:tcPr>
+            <w:tcW w:w="1276" w:type="dxa"/>
+          </w:tcPr>
+          <w:p>
+            <w:pPr>
+              <w:rPr>
+                <w:lang w:val="en-US"/>
+              </w:rPr>
+            </w:pPr>
+            <w:r>
+              <w:rPr>
+                <w:lang w:val="en-US"/>
+              </w:rPr>
+              <w:t xml:space="preserve">Inicializar story </w:t>
+            </w:r>
+          </w:p>
+          <w:p>
+            <w:pPr>
+              <w:rPr>
+                <w:lang w:val="en-US"/>
+              </w:rPr>
+            </w:pPr>
+            <w:r>
+              <w:rPr>
+                <w:lang w:val="en-US"/>
+              </w:rPr>
+              <w:t>Sprint=10</w:t>
+            </w:r>
+          </w:p>
+          <w:p>
+            <w:pPr>
+              <w:rPr>
+                <w:lang w:val="en-US"/>
+              </w:rPr>
+            </w:pPr>
+            <w:r>
+              <w:rPr>
+                <w:lang w:val="en-US"/>
+              </w:rPr>
+              <w:t>Buisiness=10</w:t>
+            </w:r>
+          </w:p>
+          <w:p>
+            <w:pPr>
+              <w:rPr>
+                <w:lang w:val="en-US"/>
+              </w:rPr>
+            </w:pPr>
+            <w:r>
+              <w:rPr>
+                <w:lang w:val="en-US"/>
+              </w:rPr>
+              <w:t>Priority=10</w:t>
+            </w:r>
+          </w:p>
+          <w:p>
+            <w:r>
+              <w:t>Y game</w:t>
+            </w:r>
+          </w:p>
+          <w:p>
+            <w:r>
+              <w:t>Groups=1</w:t>
+            </w:r>
+          </w:p>
+          <w:p>
+            <w:r>
+              <w:t>Sprints=1</w:t>
+            </w:r>
+          </w:p>
+        </w:tc>
+        <w:tc>
+          <w:tcPr>
+            <w:tcW w:w="1843" w:type="dxa"/>
+          </w:tcPr>
+          <w:p>
+            <w:r>
+              <w:t>Sprint=1</w:t>
+            </w:r>
+          </w:p>
+          <w:p>
+            <w:r>
+              <w:t>Buisiness=1</w:t>
+            </w:r>
+          </w:p>
+          <w:p>
+            <w:r>
+              <w:t>Priority=1</w:t>
             </w:r>
           </w:p>
           <w:p/>
         </w:tc>
-      </w:tr>
-      <w:tr>
-        <w:tc>
-          <w:tcPr>
-            <w:tcW w:w="1495" w:type="dxa"/>
-          </w:tcPr>
-          <w:p>
-            <w:r>
-              <w:t>TsscStoryTest</w:t>
-            </w:r>
-          </w:p>
-        </w:tc>
-        <w:tc>
-          <w:tcPr>
-            <w:tcW w:w="4189" w:type="dxa"/>
-          </w:tcPr>
-          <w:p>
-            <w:r>
-              <w:t>createStory</w:t>
-            </w:r>
-            <w:r>
-              <w:t>GameNull</w:t>
-            </w:r>
-            <w:r>
-              <w:t>ThrowStoryException</w:t>
-            </w:r>
-            <w:r>
-              <w:t>()</w:t>
-            </w:r>
-          </w:p>
-        </w:tc>
-        <w:tc>
-          <w:tcPr>
-            <w:tcW w:w="1244" w:type="dxa"/>
-          </w:tcPr>
-          <w:p>
-            <w:r>
-              <w:t>Inicializar TsscStory y los Mocks</w:t>
-            </w:r>
-          </w:p>
-        </w:tc>
-        <w:tc>
-          <w:tcPr>
-            <w:tcW w:w="1904" w:type="dxa"/>
-          </w:tcPr>
-          <w:p>
-            <w:r>
-              <w:t>buisinessValue=9</w:t>
-            </w:r>
-            <w:r>
-              <w:t>9</w:t>
-            </w:r>
-          </w:p>
-          <w:p>
-            <w:r>
-              <w:t>initialSprint=99</w:t>
-            </w:r>
-          </w:p>
-          <w:p>
-            <w:r>
-              <w:t>priority=99</w:t>
-            </w:r>
-          </w:p>
-          <w:p>
-            <w:r>
-              <w:t xml:space="preserve">El juego asociado </w:t>
-            </w:r>
-            <w:r>
-              <w:t xml:space="preserve">no </w:t>
-            </w:r>
-            <w:r>
-              <w:t>existe en el database</w:t>
-            </w:r>
-          </w:p>
-        </w:tc>
-        <w:tc>
-          <w:tcPr>
-            <w:tcW w:w="2367" w:type="dxa"/>
-          </w:tcPr>
-          <w:p>
-            <w:r>
-              <w:t xml:space="preserve">La historia no se creó, la excepción GameNotExistException fue lanzada. </w:t>
-            </w:r>
-          </w:p>
-        </w:tc>
-      </w:tr>
-      <w:tr>
-        <w:tc>
-          <w:tcPr>
-            <w:tcW w:w="1495" w:type="dxa"/>
-          </w:tcPr>
-          <w:p>
-            <w:r>
-              <w:t>TsscStoryTest</w:t>
-            </w:r>
-          </w:p>
-        </w:tc>
-        <w:tc>
-          <w:tcPr>
-            <w:tcW w:w="4189" w:type="dxa"/>
-          </w:tcPr>
-          <w:p>
-            <w:r>
-              <w:t>updateStoryNoThrowException()</w:t>
-            </w:r>
-          </w:p>
-        </w:tc>
-        <w:tc>
-          <w:tcPr>
-            <w:tcW w:w="1244" w:type="dxa"/>
-          </w:tcPr>
-          <w:p>
-            <w:r>
-              <w:t>Inicializar TsscStory y los Mocks</w:t>
-            </w:r>
-          </w:p>
-        </w:tc>
-        <w:tc>
-          <w:tcPr>
-            <w:tcW w:w="1904" w:type="dxa"/>
-          </w:tcPr>
-          <w:p>
-            <w:r>
-              <w:t>buisinessValue=</w:t>
-            </w:r>
-            <w:r>
-              <w:t>1</w:t>
-            </w:r>
-          </w:p>
-          <w:p>
-            <w:r>
-              <w:t>initialSprint=</w:t>
-            </w:r>
-            <w:r>
-              <w:t>1</w:t>
-            </w:r>
-          </w:p>
-          <w:p>
-            <w:r>
-              <w:t>priority=</w:t>
-            </w:r>
-            <w:r>
-              <w:t>1</w:t>
-            </w:r>
-          </w:p>
-          <w:p>
-            <w:r>
-              <w:t xml:space="preserve">la historia modificar </w:t>
-            </w:r>
-            <w:r>
-              <w:t>existe en el</w:t>
-            </w:r>
-            <w:r>
-              <w:t xml:space="preserve"> database</w:t>
-            </w:r>
-          </w:p>
-        </w:tc>
-        <w:tc>
-          <w:tcPr>
-            <w:tcW w:w="2367" w:type="dxa"/>
-          </w:tcPr>
-          <w:p>
-            <w:r>
-              <w:t>La historia se actualizo correctamente.</w:t>
-            </w:r>
-          </w:p>
-        </w:tc>
-      </w:tr>
-      <w:tr>
-        <w:tc>
-          <w:tcPr>
-            <w:tcW w:w="1495" w:type="dxa"/>
-          </w:tcPr>
-          <w:p>
-            <w:r>
-              <w:t>TsscStoryTest</w:t>
-            </w:r>
-          </w:p>
-        </w:tc>
-        <w:tc>
-          <w:tcPr>
-            <w:tcW w:w="4189" w:type="dxa"/>
-          </w:tcPr>
-          <w:p>
-            <w:r>
-              <w:t>updateStoryThrowException</w:t>
-            </w:r>
-          </w:p>
-        </w:tc>
-        <w:tc>
-          <w:tcPr>
-            <w:tcW w:w="1244" w:type="dxa"/>
-          </w:tcPr>
-          <w:p>
-            <w:r>
-              <w:t>Inicializar TsscStory y los Mocks</w:t>
-            </w:r>
-          </w:p>
-        </w:tc>
-        <w:tc>
-          <w:tcPr>
-            <w:tcW w:w="1904" w:type="dxa"/>
-          </w:tcPr>
-          <w:p>
-            <w:r>
-              <w:t>buisinessValue=</w:t>
-            </w:r>
-            <w:r>
-              <w:t>0</w:t>
-            </w:r>
-          </w:p>
-          <w:p>
-            <w:r>
-              <w:t>initialSprint=</w:t>
-            </w:r>
-            <w:r>
-              <w:t>0</w:t>
-            </w:r>
-          </w:p>
-          <w:p>
-            <w:r>
-              <w:t>priority=</w:t>
-            </w:r>
-            <w:r>
-              <w:t>0</w:t>
-            </w:r>
-          </w:p>
-          <w:p>
-            <w:r>
-              <w:lastRenderedPageBreak/>
-              <w:t>la historia modificar existe en el database</w:t>
-            </w:r>
-          </w:p>
-        </w:tc>
-        <w:tc>
-          <w:tcPr>
-            <w:tcW w:w="2367" w:type="dxa"/>
-          </w:tcPr>
-          <w:p>
-            <w:r>
-              <w:lastRenderedPageBreak/>
-              <w:t>La historia no se actualizó y la excepción StorySaveException fue lanzada</w:t>
-            </w:r>
-          </w:p>
-        </w:tc>
-      </w:tr>
-      <w:tr>
-        <w:tc>
-          <w:tcPr>
-            <w:tcW w:w="1495" w:type="dxa"/>
-          </w:tcPr>
-          <w:p>
-            <w:r>
-              <w:t>TsscStoryTest</w:t>
-            </w:r>
-          </w:p>
-        </w:tc>
-        <w:tc>
-          <w:tcPr>
-            <w:tcW w:w="4189" w:type="dxa"/>
-          </w:tcPr>
-          <w:p>
-            <w:r>
-              <w:t>updateStory</w:t>
-            </w:r>
-            <w:r>
-              <w:t>Null</w:t>
-            </w:r>
-            <w:r>
-              <w:t>ThrowException</w:t>
-            </w:r>
-          </w:p>
-        </w:tc>
-        <w:tc>
-          <w:tcPr>
-            <w:tcW w:w="1244" w:type="dxa"/>
-          </w:tcPr>
-          <w:p>
-            <w:r>
-              <w:t>Inicializar TsscStory y los Mocks</w:t>
-            </w:r>
-          </w:p>
-        </w:tc>
-        <w:tc>
-          <w:tcPr>
-            <w:tcW w:w="1904" w:type="dxa"/>
-          </w:tcPr>
-          <w:p>
-            <w:r>
-              <w:t>La historia a actualizar</w:t>
+        <w:tc>
+          <w:tcPr>
+            <w:tcW w:w="2410" w:type="dxa"/>
+          </w:tcPr>
+          <w:p>
+            <w:r>
+              <w:t>La historia se actualizó correctamente</w:t>
             </w:r>
             <w:bookmarkStart w:id="0" w:name="_GoBack"/>
             <w:bookmarkEnd w:id="0"/>
-            <w:r>
-              <w:t xml:space="preserve"> es null</w:t>
-            </w:r>
-          </w:p>
-        </w:tc>
-        <w:tc>
-          <w:tcPr>
-            <w:tcW w:w="2367" w:type="dxa"/>
-          </w:tcPr>
-          <w:p>
-            <w:r>
-              <w:t>La historia no se actualizó y la excepción StorySaveException fue lanzada</w:t>
-            </w:r>
           </w:p>
         </w:tc>
       </w:tr>

</xml_diff>